<commit_message>
Update Formulário de indicação/escolha de ideia.
</commit_message>
<xml_diff>
--- a/Documentos/ei421424216242181.docx
+++ b/Documentos/ei421424216242181.docx
@@ -949,26 +949,7 @@
           <w:szCs w:val="20"/>
           <w:lang w:val="pt-PT"/>
         </w:rPr>
-        <w:t xml:space="preserve">) e uma possível aplicação </w:t>
-      </w:r>
-      <w:r>
-        <w:rPr>
-          <w:rFonts w:ascii="Arial" w:hAnsi="Arial" w:cs="Arial"/>
-          <w:i/>
-          <w:sz w:val="20"/>
-          <w:szCs w:val="20"/>
-          <w:lang w:val="pt-PT"/>
-        </w:rPr>
-        <w:t>Web</w:t>
-      </w:r>
-      <w:r>
-        <w:rPr>
-          <w:rFonts w:ascii="Arial" w:hAnsi="Arial" w:cs="Arial"/>
-          <w:sz w:val="20"/>
-          <w:szCs w:val="20"/>
-          <w:lang w:val="pt-PT"/>
-        </w:rPr>
-        <w:t xml:space="preserve"> (para maior controlo gráfico), permitir as seguintes funcionalidades: </w:t>
+        <w:t xml:space="preserve">), permitir as seguintes funcionalidades: </w:t>
       </w:r>
     </w:p>
     <w:p>
@@ -1010,7 +991,7 @@
           <w:szCs w:val="20"/>
           <w:lang w:val="pt-PT"/>
         </w:rPr>
-        <w:t>- Informar o utilizador dos produtos existentes ou inexistentes, a sua validade e a sua quantidade;</w:t>
+        <w:t>- Informar o utilizador dos produtos existentes, a sua validade e a sua quantidade;</w:t>
       </w:r>
     </w:p>
     <w:p>
@@ -1031,7 +1012,7 @@
           <w:szCs w:val="20"/>
           <w:lang w:val="pt-PT"/>
         </w:rPr>
-        <w:t>- Possibilidade de especificar a quantidade mínima de um determinado produto;</w:t>
+        <w:t>- Possibilidade de especificar produtos e quantidades mínimas desejáveis;</w:t>
       </w:r>
     </w:p>
     <w:p>
@@ -1052,26 +1033,7 @@
           <w:szCs w:val="20"/>
           <w:lang w:val="pt-PT"/>
         </w:rPr>
-        <w:t xml:space="preserve">- Indicação dos produtos a ter sempre em </w:t>
-      </w:r>
-      <w:r>
-        <w:rPr>
-          <w:rFonts w:ascii="Arial" w:hAnsi="Arial" w:cs="Arial"/>
-          <w:i/>
-          <w:sz w:val="20"/>
-          <w:szCs w:val="20"/>
-          <w:lang w:val="pt-PT"/>
-        </w:rPr>
-        <w:t>stock</w:t>
-      </w:r>
-      <w:r>
-        <w:rPr>
-          <w:rFonts w:ascii="Arial" w:hAnsi="Arial" w:cs="Arial"/>
-          <w:sz w:val="20"/>
-          <w:szCs w:val="20"/>
-          <w:lang w:val="pt-PT"/>
-        </w:rPr>
-        <w:t>;</w:t>
+        <w:t>- Alertas sobre os produtos que estão perto da data de validade;</w:t>
       </w:r>
     </w:p>
     <w:p>
@@ -1092,7 +1054,7 @@
           <w:szCs w:val="20"/>
           <w:lang w:val="pt-PT"/>
         </w:rPr>
-        <w:t>- Alertas sobre os produtos que estão perto da data de validade;</w:t>
+        <w:t>- Geração da lista de compras com os produtos em falta.</w:t>
       </w:r>
     </w:p>
     <w:p>
@@ -1106,15 +1068,6 @@
           <w:lang w:val="pt-PT"/>
         </w:rPr>
       </w:pPr>
-      <w:r>
-        <w:rPr>
-          <w:rFonts w:ascii="Arial" w:hAnsi="Arial" w:cs="Arial"/>
-          <w:sz w:val="20"/>
-          <w:szCs w:val="20"/>
-          <w:lang w:val="pt-PT"/>
-        </w:rPr>
-        <w:t>- Geração da lista de compras com os produtos em falta.</w:t>
-      </w:r>
     </w:p>
     <w:p>
       <w:pPr>
@@ -1127,6 +1080,24 @@
           <w:lang w:val="pt-PT"/>
         </w:rPr>
       </w:pPr>
+      <w:r>
+        <w:rPr>
+          <w:rFonts w:ascii="Arial" w:hAnsi="Arial" w:cs="Arial"/>
+          <w:sz w:val="20"/>
+          <w:szCs w:val="20"/>
+          <w:lang w:val="pt-PT"/>
+        </w:rPr>
+        <w:t>A nível alimentar propõem-se ainda</w:t>
+      </w:r>
+      <w:r>
+        <w:rPr>
+          <w:rFonts w:ascii="Arial" w:hAnsi="Arial" w:cs="Arial"/>
+          <w:sz w:val="20"/>
+          <w:szCs w:val="20"/>
+          <w:lang w:val="pt-PT"/>
+        </w:rPr>
+        <w:t xml:space="preserve"> as seguintes funcionalidades extra:</w:t>
+      </w:r>
     </w:p>
     <w:p>
       <w:pPr>
@@ -1139,92 +1110,41 @@
           <w:lang w:val="pt-PT"/>
         </w:rPr>
       </w:pPr>
-      <w:r>
-        <w:rPr>
-          <w:rFonts w:ascii="Arial" w:hAnsi="Arial" w:cs="Arial"/>
-          <w:sz w:val="20"/>
-          <w:szCs w:val="20"/>
-          <w:lang w:val="pt-PT"/>
-        </w:rPr>
-        <w:t>A nível alimentar propõem-se ainda</w:t>
-      </w:r>
+    </w:p>
+    <w:p>
+      <w:pPr>
+        <w:ind w:left="720"/>
+        <w:jc w:val="both"/>
+        <w:rPr>
+          <w:rFonts w:ascii="Arial" w:hAnsi="Arial" w:cs="Arial"/>
+          <w:sz w:val="20"/>
+          <w:szCs w:val="20"/>
+          <w:lang w:val="pt-PT"/>
+        </w:rPr>
+      </w:pPr>
+      <w:r>
+        <w:rPr>
+          <w:rFonts w:ascii="Arial" w:hAnsi="Arial" w:cs="Arial"/>
+          <w:sz w:val="20"/>
+          <w:szCs w:val="20"/>
+          <w:lang w:val="pt-PT"/>
+        </w:rPr>
+        <w:t>- Sugestão de receitas com base nos produtos existentes, bem como inserção de receitas para adição de produtos na lista de compras;</w:t>
+      </w:r>
+    </w:p>
+    <w:p>
+      <w:pPr>
+        <w:ind w:left="720"/>
+        <w:jc w:val="both"/>
+        <w:rPr>
+          <w:rFonts w:ascii="Arial" w:hAnsi="Arial" w:cs="Arial"/>
+          <w:sz w:val="20"/>
+          <w:szCs w:val="20"/>
+          <w:lang w:val="pt-PT"/>
+        </w:rPr>
+      </w:pPr>
       <w:bookmarkStart w:id="0" w:name="_GoBack"/>
       <w:bookmarkEnd w:id="0"/>
-      <w:r>
-        <w:rPr>
-          <w:rFonts w:ascii="Arial" w:hAnsi="Arial" w:cs="Arial"/>
-          <w:sz w:val="20"/>
-          <w:szCs w:val="20"/>
-          <w:lang w:val="pt-PT"/>
-        </w:rPr>
-        <w:t xml:space="preserve"> as seguintes funcionalidades extra:</w:t>
-      </w:r>
-    </w:p>
-    <w:p>
-      <w:pPr>
-        <w:ind w:left="720"/>
-        <w:jc w:val="both"/>
-        <w:rPr>
-          <w:rFonts w:ascii="Arial" w:hAnsi="Arial" w:cs="Arial"/>
-          <w:sz w:val="20"/>
-          <w:szCs w:val="20"/>
-          <w:lang w:val="pt-PT"/>
-        </w:rPr>
-      </w:pPr>
-    </w:p>
-    <w:p>
-      <w:pPr>
-        <w:ind w:left="720"/>
-        <w:jc w:val="both"/>
-        <w:rPr>
-          <w:rFonts w:ascii="Arial" w:hAnsi="Arial" w:cs="Arial"/>
-          <w:sz w:val="20"/>
-          <w:szCs w:val="20"/>
-          <w:lang w:val="pt-PT"/>
-        </w:rPr>
-      </w:pPr>
-      <w:r>
-        <w:rPr>
-          <w:rFonts w:ascii="Arial" w:hAnsi="Arial" w:cs="Arial"/>
-          <w:sz w:val="20"/>
-          <w:szCs w:val="20"/>
-          <w:lang w:val="pt-PT"/>
-        </w:rPr>
-        <w:t>- Sugestão de receitas que utilizem os produtos mais perto do fim da validade;</w:t>
-      </w:r>
-    </w:p>
-    <w:p>
-      <w:pPr>
-        <w:ind w:left="720"/>
-        <w:jc w:val="both"/>
-        <w:rPr>
-          <w:rFonts w:ascii="Arial" w:hAnsi="Arial" w:cs="Arial"/>
-          <w:sz w:val="20"/>
-          <w:szCs w:val="20"/>
-          <w:lang w:val="pt-PT"/>
-        </w:rPr>
-      </w:pPr>
-      <w:r>
-        <w:rPr>
-          <w:rFonts w:ascii="Arial" w:hAnsi="Arial" w:cs="Arial"/>
-          <w:sz w:val="20"/>
-          <w:szCs w:val="20"/>
-          <w:lang w:val="pt-PT"/>
-        </w:rPr>
-        <w:t>- Inserção de receitas a realizar num futuro próximo, para acrescentar alimentos não básicos à lista de compras;</w:t>
-      </w:r>
-    </w:p>
-    <w:p>
-      <w:pPr>
-        <w:ind w:left="720"/>
-        <w:jc w:val="both"/>
-        <w:rPr>
-          <w:rFonts w:ascii="Arial" w:hAnsi="Arial" w:cs="Arial"/>
-          <w:sz w:val="20"/>
-          <w:szCs w:val="20"/>
-          <w:lang w:val="pt-PT"/>
-        </w:rPr>
-      </w:pPr>
       <w:r>
         <w:rPr>
           <w:rFonts w:ascii="Arial" w:hAnsi="Arial" w:cs="Arial"/>
@@ -2290,6 +2210,7 @@
           <w:szCs w:val="20"/>
           <w:lang w:val="pt-PT"/>
         </w:rPr>
+        <w:lastRenderedPageBreak/>
         <w:t>Número de créditos ECTS acumulados:</w:t>
       </w:r>
       <w:r>
@@ -2622,25 +2543,7 @@
           <w:szCs w:val="20"/>
           <w:lang w:val="pt-PT"/>
         </w:rPr>
-        <w:t xml:space="preserve">Número: </w:t>
-      </w:r>
-      <w:r>
-        <w:rPr>
-          <w:rFonts w:ascii="Arial" w:hAnsi="Arial" w:cs="Arial"/>
-          <w:sz w:val="20"/>
-          <w:szCs w:val="20"/>
-          <w:lang w:val="pt-PT"/>
-        </w:rPr>
-        <w:t>42181</w:t>
-      </w:r>
-      <w:r>
-        <w:rPr>
-          <w:rFonts w:ascii="Arial" w:hAnsi="Arial" w:cs="Arial"/>
-          <w:sz w:val="20"/>
-          <w:szCs w:val="20"/>
-          <w:lang w:val="pt-PT"/>
-        </w:rPr>
-        <w:t xml:space="preserve"> </w:t>
+        <w:t xml:space="preserve">Número: 42181 </w:t>
       </w:r>
       <w:r>
         <w:rPr>
@@ -2700,16 +2603,7 @@
           <w:szCs w:val="20"/>
           <w:lang w:val="pt-PT"/>
         </w:rPr>
-        <w:t xml:space="preserve"> </w:t>
-      </w:r>
-      <w:r>
-        <w:rPr>
-          <w:rFonts w:ascii="Arial" w:hAnsi="Arial" w:cs="Arial"/>
-          <w:sz w:val="20"/>
-          <w:szCs w:val="20"/>
-          <w:lang w:val="pt-PT"/>
-        </w:rPr>
-        <w:t xml:space="preserve">Telefone: </w:t>
+        <w:t xml:space="preserve"> Telefone: </w:t>
       </w:r>
       <w:r>
         <w:rPr>
@@ -2787,16 +2681,7 @@
           <w:szCs w:val="20"/>
           <w:lang w:val="pt-PT"/>
         </w:rPr>
-        <w:t xml:space="preserve"> e Seminário:</w:t>
-      </w:r>
-      <w:r>
-        <w:rPr>
-          <w:rFonts w:ascii="Arial" w:hAnsi="Arial" w:cs="Arial"/>
-          <w:sz w:val="20"/>
-          <w:szCs w:val="20"/>
-          <w:lang w:val="pt-PT"/>
-        </w:rPr>
-        <w:t xml:space="preserve"> </w:t>
+        <w:t xml:space="preserve"> e Seminário: </w:t>
       </w:r>
       <w:r>
         <w:rPr>

</xml_diff>